<commit_message>
feat: refactor test code in DefaultTests.java
Simplify strings and adjust indentation for improved readability. Move Image helper methods to bottom of file for better organization.
</commit_message>
<xml_diff>
--- a/test/sources/LineBreakReplacementTest.docx
+++ b/test/sources/LineBreakReplacementTest.docx
@@ -1,80 +1,32 @@
 
 <file path=word/document.xml><?xml version="1.0" encoding="utf-8"?>
-<w:document xmlns:wpc="http://schemas.microsoft.com/office/word/2010/wordprocessingCanvas" xmlns:mc="http://schemas.openxmlformats.org/markup-compatibility/2006" xmlns:o="urn:schemas-microsoft-com:office:office" xmlns:r="http://schemas.openxmlformats.org/officeDocument/2006/relationships" xmlns:m="http://schemas.openxmlformats.org/officeDocument/2006/math" xmlns:v="urn:schemas-microsoft-com:vml" xmlns:wp14="http://schemas.microsoft.com/office/word/2010/wordprocessingDrawing" xmlns:wp="http://schemas.openxmlformats.org/drawingml/2006/wordprocessingDrawing" xmlns:w10="urn:schemas-microsoft-com:office:word" xmlns:w="http://schemas.openxmlformats.org/wordprocessingml/2006/main" xmlns:w14="http://schemas.microsoft.com/office/word/2010/wordml" xmlns:w15="http://schemas.microsoft.com/office/word/2012/wordml" xmlns:wpg="http://schemas.microsoft.com/office/word/2010/wordprocessingGroup" xmlns:wpi="http://schemas.microsoft.com/office/word/2010/wordprocessingInk" xmlns:wne="http://schemas.microsoft.com/office/word/2006/wordml" xmlns:wps="http://schemas.microsoft.com/office/word/2010/wordprocessingShape" mc:Ignorable="w14 w15 wp14">
+<w:document xmlns:wpc="http://schemas.microsoft.com/office/word/2010/wordprocessingCanvas" xmlns:cx="http://schemas.microsoft.com/office/drawing/2014/chartex" xmlns:cx1="http://schemas.microsoft.com/office/drawing/2015/9/8/chartex" xmlns:cx2="http://schemas.microsoft.com/office/drawing/2015/10/21/chartex" xmlns:cx3="http://schemas.microsoft.com/office/drawing/2016/5/9/chartex" xmlns:cx4="http://schemas.microsoft.com/office/drawing/2016/5/10/chartex" xmlns:cx5="http://schemas.microsoft.com/office/drawing/2016/5/11/chartex" xmlns:cx6="http://schemas.microsoft.com/office/drawing/2016/5/12/chartex" xmlns:cx7="http://schemas.microsoft.com/office/drawing/2016/5/13/chartex" xmlns:cx8="http://schemas.microsoft.com/office/drawing/2016/5/14/chartex" xmlns:mc="http://schemas.openxmlformats.org/markup-compatibility/2006" xmlns:aink="http://schemas.microsoft.com/office/drawing/2016/ink" xmlns:am3d="http://schemas.microsoft.com/office/drawing/2017/model3d" xmlns:o="urn:schemas-microsoft-com:office:office" xmlns:oel="http://schemas.microsoft.com/office/2019/extlst" xmlns:r="http://schemas.openxmlformats.org/officeDocument/2006/relationships" xmlns:m="http://schemas.openxmlformats.org/officeDocument/2006/math" xmlns:v="urn:schemas-microsoft-com:vml" xmlns:wp14="http://schemas.microsoft.com/office/word/2010/wordprocessingDrawing" xmlns:wp="http://schemas.openxmlformats.org/drawingml/2006/wordprocessingDrawing" xmlns:w10="urn:schemas-microsoft-com:office:word" xmlns:w="http://schemas.openxmlformats.org/wordprocessingml/2006/main" xmlns:w14="http://schemas.microsoft.com/office/word/2010/wordml" xmlns:w15="http://schemas.microsoft.com/office/word/2012/wordml" xmlns:w16cex="http://schemas.microsoft.com/office/word/2018/wordml/cex" xmlns:w16cid="http://schemas.microsoft.com/office/word/2016/wordml/cid" xmlns:w16="http://schemas.microsoft.com/office/word/2018/wordml" xmlns:w16du="http://schemas.microsoft.com/office/word/2023/wordml/word16du" xmlns:w16sdtdh="http://schemas.microsoft.com/office/word/2020/wordml/sdtdatahash" xmlns:w16se="http://schemas.microsoft.com/office/word/2015/wordml/symex" xmlns:wpg="http://schemas.microsoft.com/office/word/2010/wordprocessingGroup" xmlns:wpi="http://schemas.microsoft.com/office/word/2010/wordprocessingInk" xmlns:wne="http://schemas.microsoft.com/office/word/2006/wordml" xmlns:wps="http://schemas.microsoft.com/office/word/2010/wordprocessingShape" mc:Ignorable="w14 w15 w16se w16cid w16 w16cex w16sdtdh w16du wp14">
   <w:body>
     <w:p>
-      <w:pPr>
-        <w:pStyle w:val="berschrift"/>
-        <w:rPr>
-          <w:rFonts w:hint="eastAsia"/>
-          <w:lang w:val="en-US"/>
-        </w:rPr>
-      </w:pPr>
       <w:r>
-        <w:rPr>
-          <w:lang w:val="en-US"/>
-        </w:rPr>
         <w:t>Line Break Replacement</w:t>
       </w:r>
     </w:p>
     <w:p>
-      <w:pPr>
-        <w:pStyle w:val="Textkrper"/>
-        <w:rPr>
-          <w:rFonts w:hint="eastAsia"/>
-          <w:lang w:val="en-US"/>
-        </w:rPr>
-      </w:pPr>
       <w:r>
-        <w:rPr>
-          <w:lang w:val="en-US"/>
-        </w:rPr>
         <w:t>This paragraph is untouched.</w:t>
       </w:r>
     </w:p>
     <w:p>
-      <w:pPr>
-        <w:pStyle w:val="Textkrper"/>
-        <w:rPr>
-          <w:rFonts w:hint="eastAsia"/>
-          <w:lang w:val="en-US"/>
-        </w:rPr>
-      </w:pPr>
       <w:r>
-        <w:rPr>
-          <w:lang w:val="en-US"/>
-        </w:rPr>
         <w:t xml:space="preserve">This paragraph should be # split in </w:t>
       </w:r>
       <w:r>
-        <w:rPr>
-          <w:lang w:val="en-US"/>
-        </w:rPr>
         <w:t># three</w:t>
       </w:r>
       <w:r>
-        <w:rPr>
-          <w:lang w:val="en-US"/>
-        </w:rPr>
         <w:t xml:space="preserve"> lines.</w:t>
       </w:r>
     </w:p>
     <w:p>
-      <w:pPr>
-        <w:pStyle w:val="Textkrper"/>
-        <w:rPr>
-          <w:rFonts w:hint="eastAsia"/>
-          <w:lang w:val="en-US"/>
-        </w:rPr>
-      </w:pPr>
       <w:r>
-        <w:rPr>
-          <w:lang w:val="en-US"/>
-        </w:rPr>
         <w:t>This paragraph is untouched.</w:t>
       </w:r>
-      <w:bookmarkStart w:id="0" w:name="_GoBack"/>
-      <w:bookmarkEnd w:id="0"/>
     </w:p>
     <w:sectPr>
       <w:pgSz w:w="11906" w:h="16838"/>
@@ -88,19 +40,23 @@
 </file>
 
 <file path=word/styles.xml><?xml version="1.0" encoding="utf-8"?>
-<w:styles xmlns:mc="http://schemas.openxmlformats.org/markup-compatibility/2006" xmlns:r="http://schemas.openxmlformats.org/officeDocument/2006/relationships" xmlns:w="http://schemas.openxmlformats.org/wordprocessingml/2006/main" xmlns:w14="http://schemas.microsoft.com/office/word/2010/wordml" xmlns:w15="http://schemas.microsoft.com/office/word/2012/wordml" mc:Ignorable="w14 w15">
+<w:styles xmlns:mc="http://schemas.openxmlformats.org/markup-compatibility/2006" xmlns:r="http://schemas.openxmlformats.org/officeDocument/2006/relationships" xmlns:w="http://schemas.openxmlformats.org/wordprocessingml/2006/main" xmlns:w14="http://schemas.microsoft.com/office/word/2010/wordml" xmlns:w15="http://schemas.microsoft.com/office/word/2012/wordml" xmlns:w16cex="http://schemas.microsoft.com/office/word/2018/wordml/cex" xmlns:w16cid="http://schemas.microsoft.com/office/word/2016/wordml/cid" xmlns:w16="http://schemas.microsoft.com/office/word/2018/wordml" xmlns:w16du="http://schemas.microsoft.com/office/word/2023/wordml/word16du" xmlns:w16sdtdh="http://schemas.microsoft.com/office/word/2020/wordml/sdtdatahash" xmlns:w16se="http://schemas.microsoft.com/office/word/2015/wordml/symex" mc:Ignorable="w14 w15 w16se w16cid w16 w16cex w16sdtdh w16du">
   <w:docDefaults>
     <w:rPrDefault>
       <w:rPr>
-        <w:rFonts w:ascii="Liberation Serif" w:eastAsia="SimSun" w:hAnsi="Liberation Serif" w:cs="Mangal"/>
-        <w:sz w:val="24"/>
-        <w:szCs w:val="24"/>
+        <w:rFonts w:asciiTheme="minorHAnsi" w:eastAsiaTheme="minorEastAsia" w:hAnsiTheme="minorHAnsi" w:cstheme="minorBidi"/>
+        <w:sz w:val="22"/>
+        <w:szCs w:val="22"/>
         <w:lang w:val="de-DE" w:eastAsia="zh-CN" w:bidi="hi-IN"/>
       </w:rPr>
     </w:rPrDefault>
-    <w:pPrDefault/>
+    <w:pPrDefault>
+      <w:pPr>
+        <w:spacing w:after="160" w:line="259" w:lineRule="auto"/>
+      </w:pPr>
+    </w:pPrDefault>
   </w:docDefaults>
-  <w:latentStyles w:defLockedState="0" w:defUIPriority="99" w:defSemiHidden="0" w:defUnhideWhenUsed="0" w:defQFormat="0" w:count="371">
+  <w:latentStyles w:defLockedState="0" w:defUIPriority="99" w:defSemiHidden="0" w:defUnhideWhenUsed="0" w:defQFormat="0" w:count="376">
     <w:lsdException w:name="Normal" w:uiPriority="0" w:qFormat="1"/>
     <w:lsdException w:name="heading 1" w:uiPriority="9" w:qFormat="1"/>
     <w:lsdException w:name="heading 2" w:semiHidden="1" w:uiPriority="9" w:unhideWhenUsed="1" w:qFormat="1"/>
@@ -472,64 +428,232 @@
     <w:lsdException w:name="List Table 5 Dark Accent 6" w:uiPriority="50"/>
     <w:lsdException w:name="List Table 6 Colorful Accent 6" w:uiPriority="51"/>
     <w:lsdException w:name="List Table 7 Colorful Accent 6" w:uiPriority="52"/>
+    <w:lsdException w:name="Mention" w:semiHidden="1" w:unhideWhenUsed="1"/>
+    <w:lsdException w:name="Smart Hyperlink" w:semiHidden="1" w:unhideWhenUsed="1"/>
+    <w:lsdException w:name="Hashtag" w:semiHidden="1" w:unhideWhenUsed="1"/>
+    <w:lsdException w:name="Unresolved Mention" w:semiHidden="1" w:unhideWhenUsed="1"/>
+    <w:lsdException w:name="Smart Link" w:semiHidden="1" w:unhideWhenUsed="1"/>
   </w:latentStyles>
-  <w:style w:type="paragraph" w:default="1" w:styleId="Standard">
+  <w:style w:type="paragraph" w:default="1" w:styleId="Normal">
     <w:name w:val="Normal"/>
-    <w:pPr>
-      <w:widowControl w:val="0"/>
-      <w:suppressAutoHyphens/>
-    </w:pPr>
-    <w:rPr>
-      <w:color w:val="00000A"/>
-    </w:rPr>
-  </w:style>
-  <w:style w:type="paragraph" w:styleId="berschrift1">
+    <w:qFormat/>
+    <w:rsid w:val="00027B38"/>
+    <w:rPr>
+      <w:lang w:val="en-US"/>
+    </w:rPr>
+  </w:style>
+  <w:style w:type="paragraph" w:styleId="Titre1">
     <w:name w:val="heading 1"/>
-    <w:basedOn w:val="berschrift"/>
-    <w:pPr>
+    <w:basedOn w:val="Normal"/>
+    <w:next w:val="Normal"/>
+    <w:link w:val="Titre1Car"/>
+    <w:uiPriority w:val="9"/>
+    <w:qFormat/>
+    <w:rsid w:val="00027B38"/>
+    <w:pPr>
+      <w:keepNext/>
+      <w:keepLines/>
+      <w:spacing w:before="400" w:after="40" w:line="240" w:lineRule="auto"/>
       <w:outlineLvl w:val="0"/>
     </w:pPr>
     <w:rPr>
+      <w:rFonts w:asciiTheme="majorHAnsi" w:eastAsiaTheme="majorEastAsia" w:hAnsiTheme="majorHAnsi" w:cstheme="majorBidi"/>
+      <w:color w:val="0A2F41" w:themeColor="accent1" w:themeShade="80"/>
+      <w:sz w:val="36"/>
+      <w:szCs w:val="36"/>
+    </w:rPr>
+  </w:style>
+  <w:style w:type="paragraph" w:styleId="Titre2">
+    <w:name w:val="heading 2"/>
+    <w:basedOn w:val="Normal"/>
+    <w:next w:val="Normal"/>
+    <w:link w:val="Titre2Car"/>
+    <w:uiPriority w:val="9"/>
+    <w:unhideWhenUsed/>
+    <w:qFormat/>
+    <w:rsid w:val="00027B38"/>
+    <w:pPr>
+      <w:keepNext/>
+      <w:keepLines/>
+      <w:spacing w:before="40" w:after="0" w:line="240" w:lineRule="auto"/>
+      <w:outlineLvl w:val="1"/>
+    </w:pPr>
+    <w:rPr>
+      <w:rFonts w:asciiTheme="majorHAnsi" w:eastAsiaTheme="majorEastAsia" w:hAnsiTheme="majorHAnsi" w:cstheme="majorBidi"/>
+      <w:color w:val="0F4761" w:themeColor="accent1" w:themeShade="BF"/>
+      <w:sz w:val="32"/>
+      <w:szCs w:val="32"/>
+    </w:rPr>
+  </w:style>
+  <w:style w:type="paragraph" w:styleId="Titre3">
+    <w:name w:val="heading 3"/>
+    <w:basedOn w:val="Normal"/>
+    <w:next w:val="Normal"/>
+    <w:link w:val="Titre3Car"/>
+    <w:uiPriority w:val="9"/>
+    <w:unhideWhenUsed/>
+    <w:qFormat/>
+    <w:rsid w:val="00027B38"/>
+    <w:pPr>
+      <w:keepNext/>
+      <w:keepLines/>
+      <w:spacing w:before="40" w:after="0" w:line="240" w:lineRule="auto"/>
+      <w:outlineLvl w:val="2"/>
+    </w:pPr>
+    <w:rPr>
+      <w:rFonts w:asciiTheme="majorHAnsi" w:eastAsiaTheme="majorEastAsia" w:hAnsiTheme="majorHAnsi" w:cstheme="majorBidi"/>
+      <w:color w:val="0F4761" w:themeColor="accent1" w:themeShade="BF"/>
+      <w:sz w:val="28"/>
+      <w:szCs w:val="28"/>
+    </w:rPr>
+  </w:style>
+  <w:style w:type="paragraph" w:styleId="Titre4">
+    <w:name w:val="heading 4"/>
+    <w:basedOn w:val="Normal"/>
+    <w:next w:val="Normal"/>
+    <w:link w:val="Titre4Car"/>
+    <w:uiPriority w:val="9"/>
+    <w:semiHidden/>
+    <w:unhideWhenUsed/>
+    <w:qFormat/>
+    <w:rsid w:val="00027B38"/>
+    <w:pPr>
+      <w:keepNext/>
+      <w:keepLines/>
+      <w:spacing w:before="40" w:after="0"/>
+      <w:outlineLvl w:val="3"/>
+    </w:pPr>
+    <w:rPr>
+      <w:rFonts w:asciiTheme="majorHAnsi" w:eastAsiaTheme="majorEastAsia" w:hAnsiTheme="majorHAnsi" w:cstheme="majorBidi"/>
+      <w:color w:val="0F4761" w:themeColor="accent1" w:themeShade="BF"/>
+      <w:sz w:val="24"/>
+      <w:szCs w:val="24"/>
+    </w:rPr>
+  </w:style>
+  <w:style w:type="paragraph" w:styleId="Titre5">
+    <w:name w:val="heading 5"/>
+    <w:basedOn w:val="Normal"/>
+    <w:next w:val="Normal"/>
+    <w:link w:val="Titre5Car"/>
+    <w:uiPriority w:val="9"/>
+    <w:semiHidden/>
+    <w:unhideWhenUsed/>
+    <w:qFormat/>
+    <w:rsid w:val="00027B38"/>
+    <w:pPr>
+      <w:keepNext/>
+      <w:keepLines/>
+      <w:spacing w:before="40" w:after="0"/>
+      <w:outlineLvl w:val="4"/>
+    </w:pPr>
+    <w:rPr>
+      <w:rFonts w:asciiTheme="majorHAnsi" w:eastAsiaTheme="majorEastAsia" w:hAnsiTheme="majorHAnsi" w:cstheme="majorBidi"/>
+      <w:caps/>
+      <w:color w:val="0F4761" w:themeColor="accent1" w:themeShade="BF"/>
+    </w:rPr>
+  </w:style>
+  <w:style w:type="paragraph" w:styleId="Titre6">
+    <w:name w:val="heading 6"/>
+    <w:basedOn w:val="Normal"/>
+    <w:next w:val="Normal"/>
+    <w:link w:val="Titre6Car"/>
+    <w:uiPriority w:val="9"/>
+    <w:semiHidden/>
+    <w:unhideWhenUsed/>
+    <w:qFormat/>
+    <w:rsid w:val="00027B38"/>
+    <w:pPr>
+      <w:keepNext/>
+      <w:keepLines/>
+      <w:spacing w:before="40" w:after="0"/>
+      <w:outlineLvl w:val="5"/>
+    </w:pPr>
+    <w:rPr>
+      <w:rFonts w:asciiTheme="majorHAnsi" w:eastAsiaTheme="majorEastAsia" w:hAnsiTheme="majorHAnsi" w:cstheme="majorBidi"/>
+      <w:i/>
+      <w:iCs/>
+      <w:caps/>
+      <w:color w:val="0A2F41" w:themeColor="accent1" w:themeShade="80"/>
+    </w:rPr>
+  </w:style>
+  <w:style w:type="paragraph" w:styleId="Titre7">
+    <w:name w:val="heading 7"/>
+    <w:basedOn w:val="Normal"/>
+    <w:next w:val="Normal"/>
+    <w:link w:val="Titre7Car"/>
+    <w:uiPriority w:val="9"/>
+    <w:semiHidden/>
+    <w:unhideWhenUsed/>
+    <w:qFormat/>
+    <w:rsid w:val="00027B38"/>
+    <w:pPr>
+      <w:keepNext/>
+      <w:keepLines/>
+      <w:spacing w:before="40" w:after="0"/>
+      <w:outlineLvl w:val="6"/>
+    </w:pPr>
+    <w:rPr>
+      <w:rFonts w:asciiTheme="majorHAnsi" w:eastAsiaTheme="majorEastAsia" w:hAnsiTheme="majorHAnsi" w:cstheme="majorBidi"/>
       <w:b/>
       <w:bCs/>
-      <w:sz w:val="36"/>
-      <w:szCs w:val="36"/>
-    </w:rPr>
-  </w:style>
-  <w:style w:type="paragraph" w:styleId="berschrift2">
-    <w:name w:val="heading 2"/>
-    <w:basedOn w:val="berschrift"/>
-    <w:pPr>
-      <w:spacing w:before="200"/>
-      <w:outlineLvl w:val="1"/>
-    </w:pPr>
-    <w:rPr>
+      <w:color w:val="0A2F41" w:themeColor="accent1" w:themeShade="80"/>
+    </w:rPr>
+  </w:style>
+  <w:style w:type="paragraph" w:styleId="Titre8">
+    <w:name w:val="heading 8"/>
+    <w:basedOn w:val="Normal"/>
+    <w:next w:val="Normal"/>
+    <w:link w:val="Titre8Car"/>
+    <w:uiPriority w:val="9"/>
+    <w:semiHidden/>
+    <w:unhideWhenUsed/>
+    <w:qFormat/>
+    <w:rsid w:val="00027B38"/>
+    <w:pPr>
+      <w:keepNext/>
+      <w:keepLines/>
+      <w:spacing w:before="40" w:after="0"/>
+      <w:outlineLvl w:val="7"/>
+    </w:pPr>
+    <w:rPr>
+      <w:rFonts w:asciiTheme="majorHAnsi" w:eastAsiaTheme="majorEastAsia" w:hAnsiTheme="majorHAnsi" w:cstheme="majorBidi"/>
       <w:b/>
       <w:bCs/>
-      <w:sz w:val="32"/>
-      <w:szCs w:val="32"/>
-    </w:rPr>
-  </w:style>
-  <w:style w:type="paragraph" w:styleId="berschrift3">
-    <w:name w:val="heading 3"/>
-    <w:basedOn w:val="berschrift"/>
-    <w:pPr>
-      <w:spacing w:before="140"/>
-      <w:outlineLvl w:val="2"/>
-    </w:pPr>
-    <w:rPr>
-      <w:b/>
-      <w:bCs/>
-      <w:color w:val="808080"/>
-    </w:rPr>
-  </w:style>
-  <w:style w:type="character" w:default="1" w:styleId="Absatz-Standardschriftart">
+      <w:i/>
+      <w:iCs/>
+      <w:color w:val="0A2F41" w:themeColor="accent1" w:themeShade="80"/>
+    </w:rPr>
+  </w:style>
+  <w:style w:type="paragraph" w:styleId="Titre9">
+    <w:name w:val="heading 9"/>
+    <w:basedOn w:val="Normal"/>
+    <w:next w:val="Normal"/>
+    <w:link w:val="Titre9Car"/>
+    <w:uiPriority w:val="9"/>
+    <w:semiHidden/>
+    <w:unhideWhenUsed/>
+    <w:qFormat/>
+    <w:rsid w:val="00027B38"/>
+    <w:pPr>
+      <w:keepNext/>
+      <w:keepLines/>
+      <w:spacing w:before="40" w:after="0"/>
+      <w:outlineLvl w:val="8"/>
+    </w:pPr>
+    <w:rPr>
+      <w:rFonts w:asciiTheme="majorHAnsi" w:eastAsiaTheme="majorEastAsia" w:hAnsiTheme="majorHAnsi" w:cstheme="majorBidi"/>
+      <w:i/>
+      <w:iCs/>
+      <w:color w:val="0A2F41" w:themeColor="accent1" w:themeShade="80"/>
+    </w:rPr>
+  </w:style>
+  <w:style w:type="character" w:default="1" w:styleId="Policepardfaut">
     <w:name w:val="Default Paragraph Font"/>
     <w:uiPriority w:val="1"/>
     <w:semiHidden/>
     <w:unhideWhenUsed/>
   </w:style>
-  <w:style w:type="table" w:default="1" w:styleId="NormaleTabelle">
+  <w:style w:type="table" w:default="1" w:styleId="TableauNormal">
     <w:name w:val="Normal Table"/>
     <w:uiPriority w:val="99"/>
     <w:semiHidden/>
@@ -544,7 +668,7 @@
       </w:tblCellMar>
     </w:tblPr>
   </w:style>
-  <w:style w:type="numbering" w:default="1" w:styleId="KeineListe">
+  <w:style w:type="numbering" w:default="1" w:styleId="Aucuneliste">
     <w:name w:val="No List"/>
     <w:uiPriority w:val="99"/>
     <w:semiHidden/>
@@ -558,8 +682,8 @@
   </w:style>
   <w:style w:type="paragraph" w:customStyle="1" w:styleId="berschrift">
     <w:name w:val="Überschrift"/>
-    <w:basedOn w:val="Standard"/>
-    <w:next w:val="Textkrper"/>
+    <w:basedOn w:val="Normal"/>
+    <w:next w:val="Corpsdetexte"/>
     <w:pPr>
       <w:keepNext/>
       <w:spacing w:before="240" w:after="120"/>
@@ -570,74 +694,416 @@
       <w:szCs w:val="28"/>
     </w:rPr>
   </w:style>
-  <w:style w:type="paragraph" w:styleId="Textkrper">
+  <w:style w:type="paragraph" w:styleId="Corpsdetexte">
     <w:name w:val="Body Text"/>
-    <w:basedOn w:val="Standard"/>
+    <w:basedOn w:val="Normal"/>
     <w:pPr>
       <w:spacing w:after="140" w:line="288" w:lineRule="auto"/>
     </w:pPr>
   </w:style>
   <w:style w:type="paragraph" w:styleId="Liste">
     <w:name w:val="List"/>
-    <w:basedOn w:val="Textkrper"/>
-  </w:style>
-  <w:style w:type="paragraph" w:styleId="Beschriftung">
+    <w:basedOn w:val="Corpsdetexte"/>
+  </w:style>
+  <w:style w:type="paragraph" w:styleId="Lgende">
     <w:name w:val="caption"/>
-    <w:basedOn w:val="Standard"/>
+    <w:basedOn w:val="Normal"/>
+    <w:next w:val="Normal"/>
+    <w:uiPriority w:val="35"/>
+    <w:unhideWhenUsed/>
+    <w:qFormat/>
+    <w:rsid w:val="00027B38"/>
+    <w:pPr>
+      <w:spacing w:line="240" w:lineRule="auto"/>
+    </w:pPr>
+    <w:rPr>
+      <w:b/>
+      <w:bCs/>
+      <w:smallCaps/>
+      <w:color w:val="0E2841" w:themeColor="text2"/>
+    </w:rPr>
+  </w:style>
+  <w:style w:type="paragraph" w:customStyle="1" w:styleId="Verzeichnis">
+    <w:name w:val="Verzeichnis"/>
+    <w:basedOn w:val="Normal"/>
     <w:pPr>
       <w:suppressLineNumbers/>
+    </w:pPr>
+  </w:style>
+  <w:style w:type="paragraph" w:styleId="Citation">
+    <w:name w:val="Quote"/>
+    <w:basedOn w:val="Normal"/>
+    <w:next w:val="Normal"/>
+    <w:link w:val="CitationCar"/>
+    <w:uiPriority w:val="29"/>
+    <w:qFormat/>
+    <w:rsid w:val="00027B38"/>
+    <w:pPr>
       <w:spacing w:before="120" w:after="120"/>
-    </w:pPr>
-    <w:rPr>
+      <w:ind w:left="720"/>
+    </w:pPr>
+    <w:rPr>
+      <w:color w:val="0E2841" w:themeColor="text2"/>
+      <w:sz w:val="24"/>
+      <w:szCs w:val="24"/>
+    </w:rPr>
+  </w:style>
+  <w:style w:type="paragraph" w:styleId="Titre">
+    <w:name w:val="Title"/>
+    <w:basedOn w:val="Normal"/>
+    <w:next w:val="Normal"/>
+    <w:link w:val="TitreCar"/>
+    <w:uiPriority w:val="10"/>
+    <w:qFormat/>
+    <w:rsid w:val="00027B38"/>
+    <w:pPr>
+      <w:spacing w:after="0" w:line="204" w:lineRule="auto"/>
+      <w:contextualSpacing/>
+    </w:pPr>
+    <w:rPr>
+      <w:rFonts w:asciiTheme="majorHAnsi" w:eastAsiaTheme="majorEastAsia" w:hAnsiTheme="majorHAnsi" w:cstheme="majorBidi"/>
+      <w:caps/>
+      <w:color w:val="0E2841" w:themeColor="text2"/>
+      <w:spacing w:val="-15"/>
+      <w:sz w:val="72"/>
+      <w:szCs w:val="72"/>
+    </w:rPr>
+  </w:style>
+  <w:style w:type="paragraph" w:styleId="Sous-titre">
+    <w:name w:val="Subtitle"/>
+    <w:basedOn w:val="Normal"/>
+    <w:next w:val="Normal"/>
+    <w:link w:val="Sous-titreCar"/>
+    <w:uiPriority w:val="11"/>
+    <w:qFormat/>
+    <w:rsid w:val="00027B38"/>
+    <w:pPr>
+      <w:numPr>
+        <w:ilvl w:val="1"/>
+      </w:numPr>
+      <w:spacing w:after="240" w:line="240" w:lineRule="auto"/>
+    </w:pPr>
+    <w:rPr>
+      <w:rFonts w:asciiTheme="majorHAnsi" w:eastAsiaTheme="majorEastAsia" w:hAnsiTheme="majorHAnsi" w:cstheme="majorBidi"/>
+      <w:color w:val="156082" w:themeColor="accent1"/>
+      <w:sz w:val="28"/>
+      <w:szCs w:val="28"/>
+    </w:rPr>
+  </w:style>
+  <w:style w:type="character" w:customStyle="1" w:styleId="Titre1Car">
+    <w:name w:val="Titre 1 Car"/>
+    <w:basedOn w:val="Policepardfaut"/>
+    <w:link w:val="Titre1"/>
+    <w:uiPriority w:val="9"/>
+    <w:rsid w:val="00027B38"/>
+    <w:rPr>
+      <w:rFonts w:asciiTheme="majorHAnsi" w:eastAsiaTheme="majorEastAsia" w:hAnsiTheme="majorHAnsi" w:cstheme="majorBidi"/>
+      <w:color w:val="0A2F41" w:themeColor="accent1" w:themeShade="80"/>
+      <w:sz w:val="36"/>
+      <w:szCs w:val="36"/>
+    </w:rPr>
+  </w:style>
+  <w:style w:type="character" w:customStyle="1" w:styleId="Titre2Car">
+    <w:name w:val="Titre 2 Car"/>
+    <w:basedOn w:val="Policepardfaut"/>
+    <w:link w:val="Titre2"/>
+    <w:uiPriority w:val="9"/>
+    <w:rsid w:val="00027B38"/>
+    <w:rPr>
+      <w:rFonts w:asciiTheme="majorHAnsi" w:eastAsiaTheme="majorEastAsia" w:hAnsiTheme="majorHAnsi" w:cstheme="majorBidi"/>
+      <w:color w:val="0F4761" w:themeColor="accent1" w:themeShade="BF"/>
+      <w:sz w:val="32"/>
+      <w:szCs w:val="32"/>
+    </w:rPr>
+  </w:style>
+  <w:style w:type="character" w:customStyle="1" w:styleId="Titre3Car">
+    <w:name w:val="Titre 3 Car"/>
+    <w:basedOn w:val="Policepardfaut"/>
+    <w:link w:val="Titre3"/>
+    <w:uiPriority w:val="9"/>
+    <w:rsid w:val="00027B38"/>
+    <w:rPr>
+      <w:rFonts w:asciiTheme="majorHAnsi" w:eastAsiaTheme="majorEastAsia" w:hAnsiTheme="majorHAnsi" w:cstheme="majorBidi"/>
+      <w:color w:val="0F4761" w:themeColor="accent1" w:themeShade="BF"/>
+      <w:sz w:val="28"/>
+      <w:szCs w:val="28"/>
+    </w:rPr>
+  </w:style>
+  <w:style w:type="character" w:customStyle="1" w:styleId="Titre4Car">
+    <w:name w:val="Titre 4 Car"/>
+    <w:basedOn w:val="Policepardfaut"/>
+    <w:link w:val="Titre4"/>
+    <w:uiPriority w:val="9"/>
+    <w:semiHidden/>
+    <w:rsid w:val="00027B38"/>
+    <w:rPr>
+      <w:rFonts w:asciiTheme="majorHAnsi" w:eastAsiaTheme="majorEastAsia" w:hAnsiTheme="majorHAnsi" w:cstheme="majorBidi"/>
+      <w:color w:val="0F4761" w:themeColor="accent1" w:themeShade="BF"/>
+      <w:sz w:val="24"/>
+      <w:szCs w:val="24"/>
+    </w:rPr>
+  </w:style>
+  <w:style w:type="character" w:customStyle="1" w:styleId="Titre5Car">
+    <w:name w:val="Titre 5 Car"/>
+    <w:basedOn w:val="Policepardfaut"/>
+    <w:link w:val="Titre5"/>
+    <w:uiPriority w:val="9"/>
+    <w:semiHidden/>
+    <w:rsid w:val="00027B38"/>
+    <w:rPr>
+      <w:rFonts w:asciiTheme="majorHAnsi" w:eastAsiaTheme="majorEastAsia" w:hAnsiTheme="majorHAnsi" w:cstheme="majorBidi"/>
+      <w:caps/>
+      <w:color w:val="0F4761" w:themeColor="accent1" w:themeShade="BF"/>
+    </w:rPr>
+  </w:style>
+  <w:style w:type="character" w:customStyle="1" w:styleId="Titre6Car">
+    <w:name w:val="Titre 6 Car"/>
+    <w:basedOn w:val="Policepardfaut"/>
+    <w:link w:val="Titre6"/>
+    <w:uiPriority w:val="9"/>
+    <w:semiHidden/>
+    <w:rsid w:val="00027B38"/>
+    <w:rPr>
+      <w:rFonts w:asciiTheme="majorHAnsi" w:eastAsiaTheme="majorEastAsia" w:hAnsiTheme="majorHAnsi" w:cstheme="majorBidi"/>
       <w:i/>
       <w:iCs/>
-    </w:rPr>
-  </w:style>
-  <w:style w:type="paragraph" w:customStyle="1" w:styleId="Verzeichnis">
-    <w:name w:val="Verzeichnis"/>
-    <w:basedOn w:val="Standard"/>
-    <w:pPr>
-      <w:suppressLineNumbers/>
-    </w:pPr>
-  </w:style>
-  <w:style w:type="paragraph" w:styleId="Zitat">
-    <w:name w:val="Quote"/>
-    <w:basedOn w:val="Standard"/>
-    <w:pPr>
-      <w:spacing w:after="283"/>
-      <w:ind w:left="567" w:right="567"/>
-    </w:pPr>
-  </w:style>
-  <w:style w:type="paragraph" w:styleId="Titel">
-    <w:name w:val="Title"/>
-    <w:basedOn w:val="berschrift"/>
-    <w:pPr>
-      <w:jc w:val="center"/>
-    </w:pPr>
-    <w:rPr>
+      <w:caps/>
+      <w:color w:val="0A2F41" w:themeColor="accent1" w:themeShade="80"/>
+    </w:rPr>
+  </w:style>
+  <w:style w:type="character" w:customStyle="1" w:styleId="Titre7Car">
+    <w:name w:val="Titre 7 Car"/>
+    <w:basedOn w:val="Policepardfaut"/>
+    <w:link w:val="Titre7"/>
+    <w:uiPriority w:val="9"/>
+    <w:semiHidden/>
+    <w:rsid w:val="00027B38"/>
+    <w:rPr>
+      <w:rFonts w:asciiTheme="majorHAnsi" w:eastAsiaTheme="majorEastAsia" w:hAnsiTheme="majorHAnsi" w:cstheme="majorBidi"/>
       <w:b/>
       <w:bCs/>
-      <w:sz w:val="56"/>
-      <w:szCs w:val="56"/>
-    </w:rPr>
-  </w:style>
-  <w:style w:type="paragraph" w:styleId="Untertitel">
-    <w:name w:val="Subtitle"/>
-    <w:basedOn w:val="berschrift"/>
-    <w:pPr>
-      <w:spacing w:before="60"/>
+      <w:color w:val="0A2F41" w:themeColor="accent1" w:themeShade="80"/>
+    </w:rPr>
+  </w:style>
+  <w:style w:type="character" w:customStyle="1" w:styleId="Titre8Car">
+    <w:name w:val="Titre 8 Car"/>
+    <w:basedOn w:val="Policepardfaut"/>
+    <w:link w:val="Titre8"/>
+    <w:uiPriority w:val="9"/>
+    <w:semiHidden/>
+    <w:rsid w:val="00027B38"/>
+    <w:rPr>
+      <w:rFonts w:asciiTheme="majorHAnsi" w:eastAsiaTheme="majorEastAsia" w:hAnsiTheme="majorHAnsi" w:cstheme="majorBidi"/>
+      <w:b/>
+      <w:bCs/>
+      <w:i/>
+      <w:iCs/>
+      <w:color w:val="0A2F41" w:themeColor="accent1" w:themeShade="80"/>
+    </w:rPr>
+  </w:style>
+  <w:style w:type="character" w:customStyle="1" w:styleId="Titre9Car">
+    <w:name w:val="Titre 9 Car"/>
+    <w:basedOn w:val="Policepardfaut"/>
+    <w:link w:val="Titre9"/>
+    <w:uiPriority w:val="9"/>
+    <w:semiHidden/>
+    <w:rsid w:val="00027B38"/>
+    <w:rPr>
+      <w:rFonts w:asciiTheme="majorHAnsi" w:eastAsiaTheme="majorEastAsia" w:hAnsiTheme="majorHAnsi" w:cstheme="majorBidi"/>
+      <w:i/>
+      <w:iCs/>
+      <w:color w:val="0A2F41" w:themeColor="accent1" w:themeShade="80"/>
+    </w:rPr>
+  </w:style>
+  <w:style w:type="character" w:customStyle="1" w:styleId="TitreCar">
+    <w:name w:val="Titre Car"/>
+    <w:basedOn w:val="Policepardfaut"/>
+    <w:link w:val="Titre"/>
+    <w:uiPriority w:val="10"/>
+    <w:rsid w:val="00027B38"/>
+    <w:rPr>
+      <w:rFonts w:asciiTheme="majorHAnsi" w:eastAsiaTheme="majorEastAsia" w:hAnsiTheme="majorHAnsi" w:cstheme="majorBidi"/>
+      <w:caps/>
+      <w:color w:val="0E2841" w:themeColor="text2"/>
+      <w:spacing w:val="-15"/>
+      <w:sz w:val="72"/>
+      <w:szCs w:val="72"/>
+    </w:rPr>
+  </w:style>
+  <w:style w:type="character" w:customStyle="1" w:styleId="Sous-titreCar">
+    <w:name w:val="Sous-titre Car"/>
+    <w:basedOn w:val="Policepardfaut"/>
+    <w:link w:val="Sous-titre"/>
+    <w:uiPriority w:val="11"/>
+    <w:rsid w:val="00027B38"/>
+    <w:rPr>
+      <w:rFonts w:asciiTheme="majorHAnsi" w:eastAsiaTheme="majorEastAsia" w:hAnsiTheme="majorHAnsi" w:cstheme="majorBidi"/>
+      <w:color w:val="156082" w:themeColor="accent1"/>
+      <w:sz w:val="28"/>
+      <w:szCs w:val="28"/>
+    </w:rPr>
+  </w:style>
+  <w:style w:type="character" w:styleId="lev">
+    <w:name w:val="Strong"/>
+    <w:basedOn w:val="Policepardfaut"/>
+    <w:uiPriority w:val="22"/>
+    <w:qFormat/>
+    <w:rsid w:val="00027B38"/>
+    <w:rPr>
+      <w:b/>
+      <w:bCs/>
+    </w:rPr>
+  </w:style>
+  <w:style w:type="character" w:styleId="Accentuation">
+    <w:name w:val="Emphasis"/>
+    <w:basedOn w:val="Policepardfaut"/>
+    <w:uiPriority w:val="20"/>
+    <w:qFormat/>
+    <w:rsid w:val="00027B38"/>
+    <w:rPr>
+      <w:i/>
+      <w:iCs/>
+    </w:rPr>
+  </w:style>
+  <w:style w:type="paragraph" w:styleId="Sansinterligne">
+    <w:name w:val="No Spacing"/>
+    <w:uiPriority w:val="1"/>
+    <w:qFormat/>
+    <w:rsid w:val="00027B38"/>
+    <w:pPr>
+      <w:spacing w:after="0" w:line="240" w:lineRule="auto"/>
+    </w:pPr>
+  </w:style>
+  <w:style w:type="character" w:customStyle="1" w:styleId="CitationCar">
+    <w:name w:val="Citation Car"/>
+    <w:basedOn w:val="Policepardfaut"/>
+    <w:link w:val="Citation"/>
+    <w:uiPriority w:val="29"/>
+    <w:rsid w:val="00027B38"/>
+    <w:rPr>
+      <w:color w:val="0E2841" w:themeColor="text2"/>
+      <w:sz w:val="24"/>
+      <w:szCs w:val="24"/>
+    </w:rPr>
+  </w:style>
+  <w:style w:type="paragraph" w:styleId="Citationintense">
+    <w:name w:val="Intense Quote"/>
+    <w:basedOn w:val="Normal"/>
+    <w:next w:val="Normal"/>
+    <w:link w:val="CitationintenseCar"/>
+    <w:uiPriority w:val="30"/>
+    <w:qFormat/>
+    <w:rsid w:val="00027B38"/>
+    <w:pPr>
+      <w:spacing w:before="100" w:beforeAutospacing="1" w:after="240" w:line="240" w:lineRule="auto"/>
+      <w:ind w:left="720"/>
       <w:jc w:val="center"/>
     </w:pPr>
     <w:rPr>
-      <w:sz w:val="36"/>
-      <w:szCs w:val="36"/>
-    </w:rPr>
+      <w:rFonts w:asciiTheme="majorHAnsi" w:eastAsiaTheme="majorEastAsia" w:hAnsiTheme="majorHAnsi" w:cstheme="majorBidi"/>
+      <w:color w:val="0E2841" w:themeColor="text2"/>
+      <w:spacing w:val="-6"/>
+      <w:sz w:val="32"/>
+      <w:szCs w:val="32"/>
+    </w:rPr>
+  </w:style>
+  <w:style w:type="character" w:customStyle="1" w:styleId="CitationintenseCar">
+    <w:name w:val="Citation intense Car"/>
+    <w:basedOn w:val="Policepardfaut"/>
+    <w:link w:val="Citationintense"/>
+    <w:uiPriority w:val="30"/>
+    <w:rsid w:val="00027B38"/>
+    <w:rPr>
+      <w:rFonts w:asciiTheme="majorHAnsi" w:eastAsiaTheme="majorEastAsia" w:hAnsiTheme="majorHAnsi" w:cstheme="majorBidi"/>
+      <w:color w:val="0E2841" w:themeColor="text2"/>
+      <w:spacing w:val="-6"/>
+      <w:sz w:val="32"/>
+      <w:szCs w:val="32"/>
+    </w:rPr>
+  </w:style>
+  <w:style w:type="character" w:styleId="Accentuationlgre">
+    <w:name w:val="Subtle Emphasis"/>
+    <w:basedOn w:val="Policepardfaut"/>
+    <w:uiPriority w:val="19"/>
+    <w:qFormat/>
+    <w:rsid w:val="00027B38"/>
+    <w:rPr>
+      <w:i/>
+      <w:iCs/>
+      <w:color w:val="595959" w:themeColor="text1" w:themeTint="A6"/>
+    </w:rPr>
+  </w:style>
+  <w:style w:type="character" w:styleId="Accentuationintense">
+    <w:name w:val="Intense Emphasis"/>
+    <w:basedOn w:val="Policepardfaut"/>
+    <w:uiPriority w:val="21"/>
+    <w:qFormat/>
+    <w:rsid w:val="00027B38"/>
+    <w:rPr>
+      <w:b/>
+      <w:bCs/>
+      <w:i/>
+      <w:iCs/>
+    </w:rPr>
+  </w:style>
+  <w:style w:type="character" w:styleId="Rfrencelgre">
+    <w:name w:val="Subtle Reference"/>
+    <w:basedOn w:val="Policepardfaut"/>
+    <w:uiPriority w:val="31"/>
+    <w:qFormat/>
+    <w:rsid w:val="00027B38"/>
+    <w:rPr>
+      <w:smallCaps/>
+      <w:color w:val="595959" w:themeColor="text1" w:themeTint="A6"/>
+      <w:u w:val="none" w:color="7F7F7F" w:themeColor="text1" w:themeTint="80"/>
+      <w:bdr w:val="none" w:sz="0" w:space="0" w:color="auto"/>
+    </w:rPr>
+  </w:style>
+  <w:style w:type="character" w:styleId="Rfrenceintense">
+    <w:name w:val="Intense Reference"/>
+    <w:basedOn w:val="Policepardfaut"/>
+    <w:uiPriority w:val="32"/>
+    <w:qFormat/>
+    <w:rsid w:val="00027B38"/>
+    <w:rPr>
+      <w:b/>
+      <w:bCs/>
+      <w:smallCaps/>
+      <w:color w:val="0E2841" w:themeColor="text2"/>
+      <w:u w:val="single"/>
+    </w:rPr>
+  </w:style>
+  <w:style w:type="character" w:styleId="Titredulivre">
+    <w:name w:val="Book Title"/>
+    <w:basedOn w:val="Policepardfaut"/>
+    <w:uiPriority w:val="33"/>
+    <w:qFormat/>
+    <w:rsid w:val="00027B38"/>
+    <w:rPr>
+      <w:b/>
+      <w:bCs/>
+      <w:smallCaps/>
+      <w:spacing w:val="10"/>
+    </w:rPr>
+  </w:style>
+  <w:style w:type="paragraph" w:styleId="En-ttedetabledesmatires">
+    <w:name w:val="TOC Heading"/>
+    <w:basedOn w:val="Titre1"/>
+    <w:next w:val="Normal"/>
+    <w:uiPriority w:val="39"/>
+    <w:semiHidden/>
+    <w:unhideWhenUsed/>
+    <w:qFormat/>
+    <w:rsid w:val="00027B38"/>
+    <w:pPr>
+      <w:outlineLvl w:val="9"/>
+    </w:pPr>
   </w:style>
 </w:styles>
 </file>
 
 <file path=word/theme/theme1.xml><?xml version="1.0" encoding="utf-8"?>
-<a:theme xmlns:a="http://schemas.openxmlformats.org/drawingml/2006/main" name="Office Theme">
+<a:theme xmlns:a="http://schemas.openxmlformats.org/drawingml/2006/main" name="Thème Office">
   <a:themeElements>
     <a:clrScheme name="Office">
       <a:dk1>
@@ -647,44 +1113,44 @@
         <a:sysClr val="window" lastClr="FFFFFF"/>
       </a:lt1>
       <a:dk2>
-        <a:srgbClr val="44546A"/>
+        <a:srgbClr val="0E2841"/>
       </a:dk2>
       <a:lt2>
-        <a:srgbClr val="E7E6E6"/>
+        <a:srgbClr val="E8E8E8"/>
       </a:lt2>
       <a:accent1>
-        <a:srgbClr val="5B9BD5"/>
+        <a:srgbClr val="156082"/>
       </a:accent1>
       <a:accent2>
-        <a:srgbClr val="ED7D31"/>
+        <a:srgbClr val="E97132"/>
       </a:accent2>
       <a:accent3>
-        <a:srgbClr val="A5A5A5"/>
+        <a:srgbClr val="196B24"/>
       </a:accent3>
       <a:accent4>
-        <a:srgbClr val="FFC000"/>
+        <a:srgbClr val="0F9ED5"/>
       </a:accent4>
       <a:accent5>
-        <a:srgbClr val="4472C4"/>
+        <a:srgbClr val="A02B93"/>
       </a:accent5>
       <a:accent6>
-        <a:srgbClr val="70AD47"/>
+        <a:srgbClr val="4EA72E"/>
       </a:accent6>
       <a:hlink>
-        <a:srgbClr val="0563C1"/>
+        <a:srgbClr val="467886"/>
       </a:hlink>
       <a:folHlink>
-        <a:srgbClr val="954F72"/>
+        <a:srgbClr val="96607D"/>
       </a:folHlink>
     </a:clrScheme>
     <a:fontScheme name="Office">
       <a:majorFont>
-        <a:latin typeface="Calibri Light" panose="020F0302020204030204"/>
+        <a:latin typeface="Aptos Display" panose="02110004020202020204"/>
         <a:ea typeface=""/>
         <a:cs typeface=""/>
-        <a:font script="Jpan" typeface="ＭＳ ゴシック"/>
+        <a:font script="Jpan" typeface="游ゴシック Light"/>
         <a:font script="Hang" typeface="맑은 고딕"/>
-        <a:font script="Hans" typeface="宋体"/>
+        <a:font script="Hans" typeface="等线 Light"/>
         <a:font script="Hant" typeface="新細明體"/>
         <a:font script="Arab" typeface="Times New Roman"/>
         <a:font script="Hebr" typeface="Times New Roman"/>
@@ -712,14 +1178,31 @@
         <a:font script="Viet" typeface="Times New Roman"/>
         <a:font script="Uigh" typeface="Microsoft Uighur"/>
         <a:font script="Geor" typeface="Sylfaen"/>
+        <a:font script="Armn" typeface="Arial"/>
+        <a:font script="Bugi" typeface="Leelawadee UI"/>
+        <a:font script="Bopo" typeface="Microsoft JhengHei"/>
+        <a:font script="Java" typeface="Javanese Text"/>
+        <a:font script="Lisu" typeface="Segoe UI"/>
+        <a:font script="Mymr" typeface="Myanmar Text"/>
+        <a:font script="Nkoo" typeface="Ebrima"/>
+        <a:font script="Olck" typeface="Nirmala UI"/>
+        <a:font script="Osma" typeface="Ebrima"/>
+        <a:font script="Phag" typeface="Phagspa"/>
+        <a:font script="Syrn" typeface="Estrangelo Edessa"/>
+        <a:font script="Syrj" typeface="Estrangelo Edessa"/>
+        <a:font script="Syre" typeface="Estrangelo Edessa"/>
+        <a:font script="Sora" typeface="Nirmala UI"/>
+        <a:font script="Tale" typeface="Microsoft Tai Le"/>
+        <a:font script="Talu" typeface="Microsoft New Tai Lue"/>
+        <a:font script="Tfng" typeface="Ebrima"/>
       </a:majorFont>
       <a:minorFont>
-        <a:latin typeface="Calibri" panose="020F0502020204030204"/>
+        <a:latin typeface="Aptos" panose="02110004020202020204"/>
         <a:ea typeface=""/>
         <a:cs typeface=""/>
-        <a:font script="Jpan" typeface="ＭＳ 明朝"/>
+        <a:font script="Jpan" typeface="游明朝"/>
         <a:font script="Hang" typeface="맑은 고딕"/>
-        <a:font script="Hans" typeface="宋体"/>
+        <a:font script="Hans" typeface="等线"/>
         <a:font script="Hant" typeface="新細明體"/>
         <a:font script="Arab" typeface="Arial"/>
         <a:font script="Hebr" typeface="Arial"/>
@@ -747,6 +1230,23 @@
         <a:font script="Viet" typeface="Arial"/>
         <a:font script="Uigh" typeface="Microsoft Uighur"/>
         <a:font script="Geor" typeface="Sylfaen"/>
+        <a:font script="Armn" typeface="Arial"/>
+        <a:font script="Bugi" typeface="Leelawadee UI"/>
+        <a:font script="Bopo" typeface="Microsoft JhengHei"/>
+        <a:font script="Java" typeface="Javanese Text"/>
+        <a:font script="Lisu" typeface="Segoe UI"/>
+        <a:font script="Mymr" typeface="Myanmar Text"/>
+        <a:font script="Nkoo" typeface="Ebrima"/>
+        <a:font script="Olck" typeface="Nirmala UI"/>
+        <a:font script="Osma" typeface="Ebrima"/>
+        <a:font script="Phag" typeface="Phagspa"/>
+        <a:font script="Syrn" typeface="Estrangelo Edessa"/>
+        <a:font script="Syrj" typeface="Estrangelo Edessa"/>
+        <a:font script="Syre" typeface="Estrangelo Edessa"/>
+        <a:font script="Sora" typeface="Nirmala UI"/>
+        <a:font script="Tale" typeface="Microsoft Tai Le"/>
+        <a:font script="Talu" typeface="Microsoft New Tai Lue"/>
+        <a:font script="Tfng" typeface="Ebrima"/>
       </a:minorFont>
     </a:fontScheme>
     <a:fmtScheme name="Office">
@@ -891,7 +1391,7 @@
   <a:extraClrSchemeLst/>
   <a:extLst>
     <a:ext uri="{05A4C25C-085E-4340-85A3-A5531E510DB2}">
-      <thm15:themeFamily xmlns:thm15="http://schemas.microsoft.com/office/thememl/2012/main" name="Office Theme" id="{62F939B6-93AF-4DB8-9C6B-D6C7DFDC589F}" vid="{4A3C46E8-61CC-4603-A589-7422A47A8E4A}"/>
+      <thm15:themeFamily xmlns:thm15="http://schemas.microsoft.com/office/thememl/2012/main" name="Office Theme" id="{2E142A2C-CD16-42D6-873A-C26D2A0506FA}" vid="{1BDDFF52-6CD6-40A5-AB3C-68EB2F1E4D0A}"/>
     </a:ext>
   </a:extLst>
 </a:theme>

</xml_diff>